<commit_message>
Finalização do dicionário de dados
</commit_message>
<xml_diff>
--- a/Documentação/Documentação TCC.docx
+++ b/Documentação/Documentação TCC.docx
@@ -2858,7 +2858,6 @@
     <w:p>
       <w:pPr>
         <w:spacing w:after="0" w:line="360" w:lineRule="auto"/>
-        <w:jc w:val="center"/>
         <w:rPr>
           <w:rFonts w:ascii="Arial" w:hAnsi="Arial" w:cs="Arial"/>
           <w:b/>
@@ -2878,133 +2877,14 @@
           <w:szCs w:val="28"/>
         </w:rPr>
       </w:pPr>
-    </w:p>
-    <w:p>
-      <w:pPr>
-        <w:spacing w:after="0" w:line="360" w:lineRule="auto"/>
-        <w:jc w:val="center"/>
+      <w:r>
         <w:rPr>
           <w:rFonts w:ascii="Arial" w:hAnsi="Arial" w:cs="Arial"/>
           <w:b/>
           <w:sz w:val="28"/>
           <w:szCs w:val="28"/>
         </w:rPr>
-      </w:pPr>
-    </w:p>
-    <w:p>
-      <w:pPr>
-        <w:spacing w:after="0" w:line="360" w:lineRule="auto"/>
-        <w:jc w:val="center"/>
-        <w:rPr>
-          <w:rFonts w:ascii="Arial" w:hAnsi="Arial" w:cs="Arial"/>
-          <w:b/>
-          <w:sz w:val="28"/>
-          <w:szCs w:val="28"/>
-        </w:rPr>
-      </w:pPr>
-    </w:p>
-    <w:p>
-      <w:pPr>
-        <w:spacing w:after="0" w:line="360" w:lineRule="auto"/>
-        <w:jc w:val="center"/>
-        <w:rPr>
-          <w:rFonts w:ascii="Arial" w:hAnsi="Arial" w:cs="Arial"/>
-          <w:b/>
-          <w:sz w:val="28"/>
-          <w:szCs w:val="28"/>
-        </w:rPr>
-      </w:pPr>
-    </w:p>
-    <w:p>
-      <w:pPr>
-        <w:spacing w:after="0" w:line="360" w:lineRule="auto"/>
-        <w:jc w:val="center"/>
-        <w:rPr>
-          <w:rFonts w:ascii="Arial" w:hAnsi="Arial" w:cs="Arial"/>
-          <w:b/>
-          <w:sz w:val="28"/>
-          <w:szCs w:val="28"/>
-        </w:rPr>
-      </w:pPr>
-    </w:p>
-    <w:p>
-      <w:pPr>
-        <w:spacing w:after="0" w:line="360" w:lineRule="auto"/>
-        <w:jc w:val="center"/>
-        <w:rPr>
-          <w:rFonts w:ascii="Arial" w:hAnsi="Arial" w:cs="Arial"/>
-          <w:b/>
-          <w:sz w:val="28"/>
-          <w:szCs w:val="28"/>
-        </w:rPr>
-      </w:pPr>
-    </w:p>
-    <w:p>
-      <w:pPr>
-        <w:spacing w:after="0" w:line="360" w:lineRule="auto"/>
-        <w:jc w:val="center"/>
-        <w:rPr>
-          <w:rFonts w:ascii="Arial" w:hAnsi="Arial" w:cs="Arial"/>
-          <w:b/>
-          <w:sz w:val="28"/>
-          <w:szCs w:val="28"/>
-        </w:rPr>
-      </w:pPr>
-    </w:p>
-    <w:p>
-      <w:pPr>
-        <w:spacing w:after="0" w:line="360" w:lineRule="auto"/>
-        <w:jc w:val="center"/>
-        <w:rPr>
-          <w:rFonts w:ascii="Arial" w:hAnsi="Arial" w:cs="Arial"/>
-          <w:b/>
-          <w:sz w:val="28"/>
-          <w:szCs w:val="28"/>
-        </w:rPr>
-      </w:pPr>
-    </w:p>
-    <w:p>
-      <w:pPr>
-        <w:spacing w:after="0" w:line="360" w:lineRule="auto"/>
-        <w:jc w:val="center"/>
-        <w:rPr>
-          <w:rFonts w:ascii="Arial" w:hAnsi="Arial" w:cs="Arial"/>
-          <w:b/>
-          <w:sz w:val="28"/>
-          <w:szCs w:val="28"/>
-        </w:rPr>
-      </w:pPr>
-    </w:p>
-    <w:p>
-      <w:pPr>
-        <w:spacing w:after="0" w:line="360" w:lineRule="auto"/>
-        <w:jc w:val="center"/>
-        <w:rPr>
-          <w:rFonts w:ascii="Arial" w:hAnsi="Arial" w:cs="Arial"/>
-          <w:b/>
-          <w:sz w:val="28"/>
-          <w:szCs w:val="28"/>
-        </w:rPr>
-      </w:pPr>
-    </w:p>
-    <w:p>
-      <w:pPr>
-        <w:spacing w:after="0" w:line="360" w:lineRule="auto"/>
-        <w:jc w:val="center"/>
-        <w:rPr>
-          <w:rFonts w:ascii="Arial" w:hAnsi="Arial" w:cs="Arial"/>
-          <w:b/>
-          <w:sz w:val="28"/>
-          <w:szCs w:val="28"/>
-        </w:rPr>
-      </w:pPr>
-      <w:r>
-        <w:rPr>
-          <w:rFonts w:ascii="Arial" w:hAnsi="Arial" w:cs="Arial"/>
-          <w:b/>
-          <w:sz w:val="28"/>
-          <w:szCs w:val="28"/>
-        </w:rPr>
+        <w:lastRenderedPageBreak/>
         <w:t>SUMÁRIO</w:t>
       </w:r>
     </w:p>
@@ -5009,7 +4889,17 @@
                 <w:szCs w:val="24"/>
                 <w:lang w:eastAsia="pt-BR"/>
               </w:rPr>
-              <w:t>Vendedor</w:t>
+              <w:t>Código v</w:t>
+            </w:r>
+            <w:r>
+              <w:rPr>
+                <w:rFonts w:ascii="Arial" w:eastAsia="Times New Roman" w:hAnsi="Arial" w:cs="Arial"/>
+                <w:color w:val="000000"/>
+                <w:sz w:val="24"/>
+                <w:szCs w:val="24"/>
+                <w:lang w:eastAsia="pt-BR"/>
+              </w:rPr>
+              <w:t>endedor</w:t>
             </w:r>
           </w:p>
         </w:tc>
@@ -5262,7 +5152,27 @@
                 <w:szCs w:val="24"/>
                 <w:lang w:eastAsia="pt-BR"/>
               </w:rPr>
-              <w:t>Nome do vendedor</w:t>
+              <w:t>Código</w:t>
+            </w:r>
+            <w:r>
+              <w:rPr>
+                <w:rFonts w:ascii="Arial" w:eastAsia="Times New Roman" w:hAnsi="Arial" w:cs="Arial"/>
+                <w:color w:val="000000"/>
+                <w:sz w:val="24"/>
+                <w:szCs w:val="24"/>
+                <w:lang w:eastAsia="pt-BR"/>
+              </w:rPr>
+              <w:t xml:space="preserve"> n</w:t>
+            </w:r>
+            <w:r>
+              <w:rPr>
+                <w:rFonts w:ascii="Arial" w:eastAsia="Times New Roman" w:hAnsi="Arial" w:cs="Arial"/>
+                <w:color w:val="000000"/>
+                <w:sz w:val="24"/>
+                <w:szCs w:val="24"/>
+                <w:lang w:eastAsia="pt-BR"/>
+              </w:rPr>
+              <w:t>ome do vendedor</w:t>
             </w:r>
           </w:p>
         </w:tc>
@@ -5308,7 +5218,27 @@
                 <w:szCs w:val="24"/>
                 <w:lang w:eastAsia="pt-BR"/>
               </w:rPr>
-              <w:t>Cliente</w:t>
+              <w:t>C</w:t>
+            </w:r>
+            <w:r>
+              <w:rPr>
+                <w:rFonts w:ascii="Arial" w:eastAsia="Times New Roman" w:hAnsi="Arial" w:cs="Arial"/>
+                <w:color w:val="000000"/>
+                <w:sz w:val="24"/>
+                <w:szCs w:val="24"/>
+                <w:lang w:eastAsia="pt-BR"/>
+              </w:rPr>
+              <w:t>ódigo c</w:t>
+            </w:r>
+            <w:r>
+              <w:rPr>
+                <w:rFonts w:ascii="Arial" w:eastAsia="Times New Roman" w:hAnsi="Arial" w:cs="Arial"/>
+                <w:color w:val="000000"/>
+                <w:sz w:val="24"/>
+                <w:szCs w:val="24"/>
+                <w:lang w:eastAsia="pt-BR"/>
+              </w:rPr>
+              <w:t>liente</w:t>
             </w:r>
           </w:p>
         </w:tc>
@@ -5571,7 +5501,37 @@
                 <w:szCs w:val="24"/>
                 <w:lang w:eastAsia="pt-BR"/>
               </w:rPr>
-              <w:t xml:space="preserve"> Nome do cliente </w:t>
+              <w:t xml:space="preserve"> </w:t>
+            </w:r>
+            <w:r>
+              <w:rPr>
+                <w:rFonts w:ascii="Arial" w:eastAsia="Times New Roman" w:hAnsi="Arial" w:cs="Arial"/>
+                <w:color w:val="000000"/>
+                <w:sz w:val="24"/>
+                <w:szCs w:val="24"/>
+                <w:lang w:eastAsia="pt-BR"/>
+              </w:rPr>
+              <w:t>Código</w:t>
+            </w:r>
+            <w:r>
+              <w:rPr>
+                <w:rFonts w:ascii="Arial" w:eastAsia="Times New Roman" w:hAnsi="Arial" w:cs="Arial"/>
+                <w:color w:val="000000"/>
+                <w:sz w:val="24"/>
+                <w:szCs w:val="24"/>
+                <w:lang w:eastAsia="pt-BR"/>
+              </w:rPr>
+              <w:t xml:space="preserve"> n</w:t>
+            </w:r>
+            <w:r>
+              <w:rPr>
+                <w:rFonts w:ascii="Arial" w:eastAsia="Times New Roman" w:hAnsi="Arial" w:cs="Arial"/>
+                <w:color w:val="000000"/>
+                <w:sz w:val="24"/>
+                <w:szCs w:val="24"/>
+                <w:lang w:eastAsia="pt-BR"/>
+              </w:rPr>
+              <w:t xml:space="preserve">ome do cliente </w:t>
             </w:r>
           </w:p>
         </w:tc>
@@ -6301,7 +6261,27 @@
                 <w:szCs w:val="24"/>
                 <w:lang w:eastAsia="pt-BR"/>
               </w:rPr>
-              <w:t>Chave</w:t>
+              <w:t>C</w:t>
+            </w:r>
+            <w:r>
+              <w:rPr>
+                <w:rFonts w:ascii="Arial" w:eastAsia="Times New Roman" w:hAnsi="Arial" w:cs="Arial"/>
+                <w:color w:val="000000"/>
+                <w:sz w:val="24"/>
+                <w:szCs w:val="24"/>
+                <w:lang w:eastAsia="pt-BR"/>
+              </w:rPr>
+              <w:t>ódigo c</w:t>
+            </w:r>
+            <w:r>
+              <w:rPr>
+                <w:rFonts w:ascii="Arial" w:eastAsia="Times New Roman" w:hAnsi="Arial" w:cs="Arial"/>
+                <w:color w:val="000000"/>
+                <w:sz w:val="24"/>
+                <w:szCs w:val="24"/>
+                <w:lang w:eastAsia="pt-BR"/>
+              </w:rPr>
+              <w:t>have</w:t>
             </w:r>
           </w:p>
         </w:tc>
@@ -7066,24 +7046,23 @@
           <w:p>
             <w:pPr>
               <w:spacing w:after="0" w:line="240" w:lineRule="auto"/>
-              <w:jc w:val="center"/>
-              <w:rPr>
-                <w:rFonts w:ascii="Arial" w:eastAsia="Times New Roman" w:hAnsi="Arial" w:cs="Arial"/>
-                <w:color w:val="000000"/>
-                <w:sz w:val="24"/>
-                <w:szCs w:val="24"/>
-                <w:lang w:eastAsia="pt-BR"/>
-              </w:rPr>
-            </w:pPr>
-            <w:r>
-              <w:rPr>
-                <w:rFonts w:ascii="Arial" w:eastAsia="Times New Roman" w:hAnsi="Arial" w:cs="Arial"/>
-                <w:color w:val="000000"/>
-                <w:sz w:val="24"/>
-                <w:szCs w:val="24"/>
-                <w:lang w:eastAsia="pt-BR"/>
-              </w:rPr>
-              <w:t>Sim</w:t>
+              <w:rPr>
+                <w:rFonts w:ascii="Arial" w:eastAsia="Times New Roman" w:hAnsi="Arial" w:cs="Arial"/>
+                <w:color w:val="000000"/>
+                <w:sz w:val="24"/>
+                <w:szCs w:val="24"/>
+                <w:lang w:eastAsia="pt-BR"/>
+              </w:rPr>
+            </w:pPr>
+            <w:r>
+              <w:rPr>
+                <w:rFonts w:ascii="Arial" w:eastAsia="Times New Roman" w:hAnsi="Arial" w:cs="Arial"/>
+                <w:color w:val="000000"/>
+                <w:sz w:val="24"/>
+                <w:szCs w:val="24"/>
+                <w:lang w:eastAsia="pt-BR"/>
+              </w:rPr>
+              <w:t xml:space="preserve"> não</w:t>
             </w:r>
           </w:p>
         </w:tc>
@@ -7193,7 +7172,17 @@
                 <w:szCs w:val="24"/>
                 <w:lang w:eastAsia="pt-BR"/>
               </w:rPr>
-              <w:t>QTD Item</w:t>
+              <w:t>Quantidade do</w:t>
+            </w:r>
+            <w:r>
+              <w:rPr>
+                <w:rFonts w:ascii="Arial" w:eastAsia="Times New Roman" w:hAnsi="Arial" w:cs="Arial"/>
+                <w:color w:val="000000"/>
+                <w:sz w:val="24"/>
+                <w:szCs w:val="24"/>
+                <w:lang w:eastAsia="pt-BR"/>
+              </w:rPr>
+              <w:t xml:space="preserve"> Item</w:t>
             </w:r>
           </w:p>
         </w:tc>
@@ -9197,7 +9186,27 @@
                 <w:szCs w:val="24"/>
                 <w:lang w:eastAsia="pt-BR"/>
               </w:rPr>
-              <w:t>Chave</w:t>
+              <w:t>C</w:t>
+            </w:r>
+            <w:r>
+              <w:rPr>
+                <w:rFonts w:ascii="Arial" w:eastAsia="Times New Roman" w:hAnsi="Arial" w:cs="Arial"/>
+                <w:color w:val="000000"/>
+                <w:sz w:val="24"/>
+                <w:szCs w:val="24"/>
+                <w:lang w:eastAsia="pt-BR"/>
+              </w:rPr>
+              <w:t>ódigo c</w:t>
+            </w:r>
+            <w:r>
+              <w:rPr>
+                <w:rFonts w:ascii="Arial" w:eastAsia="Times New Roman" w:hAnsi="Arial" w:cs="Arial"/>
+                <w:color w:val="000000"/>
+                <w:sz w:val="24"/>
+                <w:szCs w:val="24"/>
+                <w:lang w:eastAsia="pt-BR"/>
+              </w:rPr>
+              <w:t>have</w:t>
             </w:r>
           </w:p>
         </w:tc>
@@ -9491,7 +9500,17 @@
                 <w:szCs w:val="24"/>
                 <w:lang w:eastAsia="pt-BR"/>
               </w:rPr>
-              <w:t>Código Venda</w:t>
+              <w:t>Código Ven</w:t>
+            </w:r>
+            <w:r>
+              <w:rPr>
+                <w:rFonts w:ascii="Arial" w:eastAsia="Times New Roman" w:hAnsi="Arial" w:cs="Arial"/>
+                <w:color w:val="000000"/>
+                <w:sz w:val="24"/>
+                <w:szCs w:val="24"/>
+                <w:lang w:eastAsia="pt-BR"/>
+              </w:rPr>
+              <w:t>da</w:t>
             </w:r>
           </w:p>
         </w:tc>
@@ -9775,7 +9794,17 @@
                 <w:szCs w:val="24"/>
                 <w:lang w:eastAsia="pt-BR"/>
               </w:rPr>
-              <w:t xml:space="preserve">Dia vencimento </w:t>
+              <w:t>Código d</w:t>
+            </w:r>
+            <w:r>
+              <w:rPr>
+                <w:rFonts w:ascii="Arial" w:eastAsia="Times New Roman" w:hAnsi="Arial" w:cs="Arial"/>
+                <w:color w:val="000000"/>
+                <w:sz w:val="24"/>
+                <w:szCs w:val="24"/>
+                <w:lang w:eastAsia="pt-BR"/>
+              </w:rPr>
+              <w:t xml:space="preserve">ia vencimento </w:t>
             </w:r>
           </w:p>
         </w:tc>
@@ -10021,7 +10050,27 @@
                 <w:szCs w:val="24"/>
                 <w:lang w:eastAsia="pt-BR"/>
               </w:rPr>
-              <w:t>Dia do vencimento</w:t>
+              <w:t>Código</w:t>
+            </w:r>
+            <w:r>
+              <w:rPr>
+                <w:rFonts w:ascii="Arial" w:eastAsia="Times New Roman" w:hAnsi="Arial" w:cs="Arial"/>
+                <w:color w:val="000000"/>
+                <w:sz w:val="24"/>
+                <w:szCs w:val="24"/>
+                <w:lang w:eastAsia="pt-BR"/>
+              </w:rPr>
+              <w:t xml:space="preserve"> d</w:t>
+            </w:r>
+            <w:r>
+              <w:rPr>
+                <w:rFonts w:ascii="Arial" w:eastAsia="Times New Roman" w:hAnsi="Arial" w:cs="Arial"/>
+                <w:color w:val="000000"/>
+                <w:sz w:val="24"/>
+                <w:szCs w:val="24"/>
+                <w:lang w:eastAsia="pt-BR"/>
+              </w:rPr>
+              <w:t>ia do vencimento</w:t>
             </w:r>
           </w:p>
         </w:tc>
@@ -10343,7 +10392,7 @@
                 <w:szCs w:val="24"/>
                 <w:lang w:eastAsia="pt-BR"/>
               </w:rPr>
-              <w:t>N</w:t>
+              <w:t>Código n</w:t>
             </w:r>
             <w:r>
               <w:rPr>
@@ -10605,7 +10654,27 @@
                 <w:szCs w:val="24"/>
                 <w:lang w:eastAsia="pt-BR"/>
               </w:rPr>
-              <w:t>Número de parcelas</w:t>
+              <w:t>Código</w:t>
+            </w:r>
+            <w:r>
+              <w:rPr>
+                <w:rFonts w:ascii="Arial" w:eastAsia="Times New Roman" w:hAnsi="Arial" w:cs="Arial"/>
+                <w:color w:val="000000"/>
+                <w:sz w:val="24"/>
+                <w:szCs w:val="24"/>
+                <w:lang w:eastAsia="pt-BR"/>
+              </w:rPr>
+              <w:t xml:space="preserve"> n</w:t>
+            </w:r>
+            <w:r>
+              <w:rPr>
+                <w:rFonts w:ascii="Arial" w:eastAsia="Times New Roman" w:hAnsi="Arial" w:cs="Arial"/>
+                <w:color w:val="000000"/>
+                <w:sz w:val="24"/>
+                <w:szCs w:val="24"/>
+                <w:lang w:eastAsia="pt-BR"/>
+              </w:rPr>
+              <w:t>úmero de parcelas</w:t>
             </w:r>
           </w:p>
         </w:tc>
@@ -13758,7 +13827,17 @@
                 <w:szCs w:val="24"/>
                 <w:lang w:eastAsia="pt-BR"/>
               </w:rPr>
-              <w:t>Produto</w:t>
+              <w:t>Código p</w:t>
+            </w:r>
+            <w:r>
+              <w:rPr>
+                <w:rFonts w:ascii="Arial" w:eastAsia="Times New Roman" w:hAnsi="Arial" w:cs="Arial"/>
+                <w:color w:val="000000"/>
+                <w:sz w:val="24"/>
+                <w:szCs w:val="24"/>
+                <w:lang w:eastAsia="pt-BR"/>
+              </w:rPr>
+              <w:t>roduto</w:t>
             </w:r>
           </w:p>
         </w:tc>
@@ -14011,7 +14090,27 @@
                 <w:szCs w:val="24"/>
                 <w:lang w:eastAsia="pt-BR"/>
               </w:rPr>
-              <w:t>Nome do produto</w:t>
+              <w:t>Código</w:t>
+            </w:r>
+            <w:r>
+              <w:rPr>
+                <w:rFonts w:ascii="Arial" w:eastAsia="Times New Roman" w:hAnsi="Arial" w:cs="Arial"/>
+                <w:color w:val="000000"/>
+                <w:sz w:val="24"/>
+                <w:szCs w:val="24"/>
+                <w:lang w:eastAsia="pt-BR"/>
+              </w:rPr>
+              <w:t xml:space="preserve"> n</w:t>
+            </w:r>
+            <w:r>
+              <w:rPr>
+                <w:rFonts w:ascii="Arial" w:eastAsia="Times New Roman" w:hAnsi="Arial" w:cs="Arial"/>
+                <w:color w:val="000000"/>
+                <w:sz w:val="24"/>
+                <w:szCs w:val="24"/>
+                <w:lang w:eastAsia="pt-BR"/>
+              </w:rPr>
+              <w:t>ome do produto</w:t>
             </w:r>
           </w:p>
         </w:tc>
@@ -14057,7 +14156,17 @@
                 <w:szCs w:val="24"/>
                 <w:lang w:eastAsia="pt-BR"/>
               </w:rPr>
-              <w:t>QTD</w:t>
+              <w:t>Código q</w:t>
+            </w:r>
+            <w:r>
+              <w:rPr>
+                <w:rFonts w:ascii="Arial" w:eastAsia="Times New Roman" w:hAnsi="Arial" w:cs="Arial"/>
+                <w:color w:val="000000"/>
+                <w:sz w:val="24"/>
+                <w:szCs w:val="24"/>
+                <w:lang w:eastAsia="pt-BR"/>
+              </w:rPr>
+              <w:t>uantidade</w:t>
             </w:r>
           </w:p>
         </w:tc>
@@ -14231,7 +14340,7 @@
                 <w:szCs w:val="24"/>
                 <w:lang w:eastAsia="pt-BR"/>
               </w:rPr>
-              <w:t>Não</w:t>
+              <w:t>sim</w:t>
             </w:r>
           </w:p>
         </w:tc>
@@ -14310,7 +14419,37 @@
                 <w:szCs w:val="24"/>
                 <w:lang w:eastAsia="pt-BR"/>
               </w:rPr>
-              <w:t xml:space="preserve"> Quantidade no estoque</w:t>
+              <w:t xml:space="preserve"> </w:t>
+            </w:r>
+            <w:r>
+              <w:rPr>
+                <w:rFonts w:ascii="Arial" w:eastAsia="Times New Roman" w:hAnsi="Arial" w:cs="Arial"/>
+                <w:color w:val="000000"/>
+                <w:sz w:val="24"/>
+                <w:szCs w:val="24"/>
+                <w:lang w:eastAsia="pt-BR"/>
+              </w:rPr>
+              <w:t>Código</w:t>
+            </w:r>
+            <w:r>
+              <w:rPr>
+                <w:rFonts w:ascii="Arial" w:eastAsia="Times New Roman" w:hAnsi="Arial" w:cs="Arial"/>
+                <w:color w:val="000000"/>
+                <w:sz w:val="24"/>
+                <w:szCs w:val="24"/>
+                <w:lang w:eastAsia="pt-BR"/>
+              </w:rPr>
+              <w:t xml:space="preserve">  q</w:t>
+            </w:r>
+            <w:r>
+              <w:rPr>
+                <w:rFonts w:ascii="Arial" w:eastAsia="Times New Roman" w:hAnsi="Arial" w:cs="Arial"/>
+                <w:color w:val="000000"/>
+                <w:sz w:val="24"/>
+                <w:szCs w:val="24"/>
+                <w:lang w:eastAsia="pt-BR"/>
+              </w:rPr>
+              <w:t>uantidade no estoque</w:t>
             </w:r>
           </w:p>
         </w:tc>
@@ -16361,7 +16500,27 @@
                 <w:szCs w:val="24"/>
                 <w:lang w:eastAsia="pt-BR"/>
               </w:rPr>
-              <w:t>Categoria</w:t>
+              <w:t>C</w:t>
+            </w:r>
+            <w:r>
+              <w:rPr>
+                <w:rFonts w:ascii="Arial" w:eastAsia="Times New Roman" w:hAnsi="Arial" w:cs="Arial"/>
+                <w:color w:val="000000"/>
+                <w:sz w:val="24"/>
+                <w:szCs w:val="24"/>
+                <w:lang w:eastAsia="pt-BR"/>
+              </w:rPr>
+              <w:t>ódigo c</w:t>
+            </w:r>
+            <w:r>
+              <w:rPr>
+                <w:rFonts w:ascii="Arial" w:eastAsia="Times New Roman" w:hAnsi="Arial" w:cs="Arial"/>
+                <w:color w:val="000000"/>
+                <w:sz w:val="24"/>
+                <w:szCs w:val="24"/>
+                <w:lang w:eastAsia="pt-BR"/>
+              </w:rPr>
+              <w:t>ategoria</w:t>
             </w:r>
           </w:p>
         </w:tc>
@@ -16607,7 +16766,27 @@
                 <w:szCs w:val="24"/>
                 <w:lang w:eastAsia="pt-BR"/>
               </w:rPr>
-              <w:t>Categoria do produto</w:t>
+              <w:t>Código</w:t>
+            </w:r>
+            <w:r>
+              <w:rPr>
+                <w:rFonts w:ascii="Arial" w:eastAsia="Times New Roman" w:hAnsi="Arial" w:cs="Arial"/>
+                <w:color w:val="000000"/>
+                <w:sz w:val="24"/>
+                <w:szCs w:val="24"/>
+                <w:lang w:eastAsia="pt-BR"/>
+              </w:rPr>
+              <w:t xml:space="preserve"> c</w:t>
+            </w:r>
+            <w:r>
+              <w:rPr>
+                <w:rFonts w:ascii="Arial" w:eastAsia="Times New Roman" w:hAnsi="Arial" w:cs="Arial"/>
+                <w:color w:val="000000"/>
+                <w:sz w:val="24"/>
+                <w:szCs w:val="24"/>
+                <w:lang w:eastAsia="pt-BR"/>
+              </w:rPr>
+              <w:t>ategoria do produto</w:t>
             </w:r>
           </w:p>
         </w:tc>
@@ -16645,7 +16824,17 @@
                 <w:szCs w:val="24"/>
                 <w:lang w:eastAsia="pt-BR"/>
               </w:rPr>
-              <w:t>Preço unitario</w:t>
+              <w:t xml:space="preserve">Preço </w:t>
+            </w:r>
+            <w:r>
+              <w:rPr>
+                <w:rFonts w:ascii="Arial" w:eastAsia="Times New Roman" w:hAnsi="Arial" w:cs="Arial"/>
+                <w:color w:val="000000"/>
+                <w:sz w:val="24"/>
+                <w:szCs w:val="24"/>
+                <w:lang w:eastAsia="pt-BR"/>
+              </w:rPr>
+              <w:t>unitário</w:t>
             </w:r>
           </w:p>
         </w:tc>
@@ -17626,7 +17815,17 @@
                 <w:szCs w:val="24"/>
                 <w:lang w:eastAsia="pt-BR"/>
               </w:rPr>
-              <w:t>CD cidade</w:t>
+              <w:t>Código</w:t>
+            </w:r>
+            <w:r>
+              <w:rPr>
+                <w:rFonts w:ascii="Arial" w:eastAsia="Times New Roman" w:hAnsi="Arial" w:cs="Arial"/>
+                <w:color w:val="000000"/>
+                <w:sz w:val="24"/>
+                <w:szCs w:val="24"/>
+                <w:lang w:eastAsia="pt-BR"/>
+              </w:rPr>
+              <w:t xml:space="preserve"> cidade</w:t>
             </w:r>
           </w:p>
         </w:tc>
@@ -17935,7 +18134,17 @@
                 <w:szCs w:val="24"/>
                 <w:lang w:eastAsia="pt-BR"/>
               </w:rPr>
-              <w:t>NM cidade</w:t>
+              <w:t>Nome</w:t>
+            </w:r>
+            <w:r>
+              <w:rPr>
+                <w:rFonts w:ascii="Arial" w:eastAsia="Times New Roman" w:hAnsi="Arial" w:cs="Arial"/>
+                <w:color w:val="000000"/>
+                <w:sz w:val="24"/>
+                <w:szCs w:val="24"/>
+                <w:lang w:eastAsia="pt-BR"/>
+              </w:rPr>
+              <w:t xml:space="preserve"> cidade</w:t>
             </w:r>
           </w:p>
         </w:tc>
@@ -18234,10 +18443,18 @@
                 <w:szCs w:val="24"/>
                 <w:lang w:eastAsia="pt-BR"/>
               </w:rPr>
-              <w:t>ESTADO</w:t>
-            </w:r>
-            <w:bookmarkStart w:id="3" w:name="_GoBack"/>
-            <w:bookmarkEnd w:id="3"/>
+              <w:t>Código e</w:t>
+            </w:r>
+            <w:r>
+              <w:rPr>
+                <w:rFonts w:ascii="Arial" w:eastAsia="Times New Roman" w:hAnsi="Arial" w:cs="Arial"/>
+                <w:color w:val="000000"/>
+                <w:sz w:val="24"/>
+                <w:szCs w:val="24"/>
+                <w:lang w:eastAsia="pt-BR"/>
+              </w:rPr>
+              <w:t>stado</w:t>
+            </w:r>
           </w:p>
         </w:tc>
         <w:tc>
@@ -18489,7 +18706,17 @@
                 <w:szCs w:val="24"/>
                 <w:lang w:eastAsia="pt-BR"/>
               </w:rPr>
-              <w:t xml:space="preserve">Estado cidade </w:t>
+              <w:t>Código e</w:t>
+            </w:r>
+            <w:r>
+              <w:rPr>
+                <w:rFonts w:ascii="Arial" w:eastAsia="Times New Roman" w:hAnsi="Arial" w:cs="Arial"/>
+                <w:color w:val="000000"/>
+                <w:sz w:val="24"/>
+                <w:szCs w:val="24"/>
+                <w:lang w:eastAsia="pt-BR"/>
+              </w:rPr>
+              <w:t xml:space="preserve">stado cidade </w:t>
             </w:r>
           </w:p>
         </w:tc>
@@ -18535,7 +18762,17 @@
                 <w:szCs w:val="24"/>
                 <w:lang w:eastAsia="pt-BR"/>
               </w:rPr>
-              <w:t>CP cidade</w:t>
+              <w:t>Capital</w:t>
+            </w:r>
+            <w:r>
+              <w:rPr>
+                <w:rFonts w:ascii="Arial" w:eastAsia="Times New Roman" w:hAnsi="Arial" w:cs="Arial"/>
+                <w:color w:val="000000"/>
+                <w:sz w:val="24"/>
+                <w:szCs w:val="24"/>
+                <w:lang w:eastAsia="pt-BR"/>
+              </w:rPr>
+              <w:t xml:space="preserve"> cidade</w:t>
             </w:r>
           </w:p>
         </w:tc>
@@ -18788,7 +19025,17 @@
                 <w:szCs w:val="24"/>
                 <w:lang w:eastAsia="pt-BR"/>
               </w:rPr>
-              <w:t>Cep cidade</w:t>
+              <w:t xml:space="preserve">Capital da </w:t>
+            </w:r>
+            <w:r>
+              <w:rPr>
+                <w:rFonts w:ascii="Arial" w:eastAsia="Times New Roman" w:hAnsi="Arial" w:cs="Arial"/>
+                <w:color w:val="000000"/>
+                <w:sz w:val="24"/>
+                <w:szCs w:val="24"/>
+                <w:lang w:eastAsia="pt-BR"/>
+              </w:rPr>
+              <w:t>cidade</w:t>
             </w:r>
           </w:p>
         </w:tc>
@@ -19245,7 +19492,17 @@
                 <w:szCs w:val="24"/>
                 <w:lang w:eastAsia="pt-BR"/>
               </w:rPr>
-              <w:t>CD Estado</w:t>
+              <w:t>Código</w:t>
+            </w:r>
+            <w:r>
+              <w:rPr>
+                <w:rFonts w:ascii="Arial" w:eastAsia="Times New Roman" w:hAnsi="Arial" w:cs="Arial"/>
+                <w:color w:val="000000"/>
+                <w:sz w:val="24"/>
+                <w:szCs w:val="24"/>
+                <w:lang w:eastAsia="pt-BR"/>
+              </w:rPr>
+              <w:t xml:space="preserve"> Estado</w:t>
             </w:r>
           </w:p>
         </w:tc>
@@ -19557,7 +19814,17 @@
                 <w:szCs w:val="24"/>
                 <w:lang w:eastAsia="pt-BR"/>
               </w:rPr>
-              <w:t>SG Estado</w:t>
+              <w:t>Sigla</w:t>
+            </w:r>
+            <w:r>
+              <w:rPr>
+                <w:rFonts w:ascii="Arial" w:eastAsia="Times New Roman" w:hAnsi="Arial" w:cs="Arial"/>
+                <w:color w:val="000000"/>
+                <w:sz w:val="24"/>
+                <w:szCs w:val="24"/>
+                <w:lang w:eastAsia="pt-BR"/>
+              </w:rPr>
+              <w:t xml:space="preserve"> Estado</w:t>
             </w:r>
           </w:p>
         </w:tc>
@@ -19820,7 +20087,7 @@
                 <w:szCs w:val="24"/>
                 <w:lang w:eastAsia="pt-BR"/>
               </w:rPr>
-              <w:t>Nome da categoria</w:t>
+              <w:t>Sigla do estado</w:t>
             </w:r>
           </w:p>
         </w:tc>
@@ -21454,10 +21721,9 @@
         </w:tc>
       </w:tr>
     </w:tbl>
-    <w:p/>
     <w:tbl>
       <w:tblPr>
-        <w:tblpPr w:leftFromText="141" w:rightFromText="141" w:vertAnchor="text" w:horzAnchor="margin" w:tblpY="239"/>
+        <w:tblpPr w:leftFromText="141" w:rightFromText="141" w:vertAnchor="text" w:horzAnchor="margin" w:tblpY="262"/>
         <w:tblW w:w="4935" w:type="pct"/>
         <w:tblBorders>
           <w:top w:val="single" w:sz="12" w:space="0" w:color="000000"/>
@@ -21522,9 +21788,28 @@
                 <w:szCs w:val="24"/>
                 <w:lang w:eastAsia="pt-BR"/>
               </w:rPr>
-              <w:t>TB_</w:t>
-            </w:r>
-            <w:r>
+              <w:t>TB_Usuario</w:t>
+            </w:r>
+          </w:p>
+        </w:tc>
+      </w:tr>
+      <w:tr>
+        <w:tc>
+          <w:tcPr>
+            <w:tcW w:w="1669" w:type="dxa"/>
+            <w:tcBorders>
+              <w:top w:val="single" w:sz="12" w:space="0" w:color="000000"/>
+              <w:left w:val="single" w:sz="12" w:space="0" w:color="000000"/>
+              <w:bottom w:val="single" w:sz="12" w:space="0" w:color="000000"/>
+              <w:right w:val="single" w:sz="12" w:space="0" w:color="000000"/>
+            </w:tcBorders>
+            <w:shd w:val="clear" w:color="auto" w:fill="E5E5E5"/>
+            <w:vAlign w:val="center"/>
+          </w:tcPr>
+          <w:p>
+            <w:pPr>
+              <w:spacing w:after="0" w:line="240" w:lineRule="auto"/>
+              <w:jc w:val="center"/>
               <w:rPr>
                 <w:rFonts w:ascii="Arial" w:eastAsia="Times New Roman" w:hAnsi="Arial" w:cs="Arial"/>
                 <w:b/>
@@ -21534,7 +21819,286 @@
                 <w:szCs w:val="24"/>
                 <w:lang w:eastAsia="pt-BR"/>
               </w:rPr>
-              <w:t>Usuario</w:t>
+            </w:pPr>
+            <w:r>
+              <w:rPr>
+                <w:rFonts w:ascii="Arial" w:eastAsia="Times New Roman" w:hAnsi="Arial" w:cs="Arial"/>
+                <w:b/>
+                <w:bCs/>
+                <w:color w:val="000000"/>
+                <w:sz w:val="24"/>
+                <w:szCs w:val="24"/>
+                <w:lang w:eastAsia="pt-BR"/>
+              </w:rPr>
+              <w:t>CAMPO</w:t>
+            </w:r>
+          </w:p>
+        </w:tc>
+        <w:tc>
+          <w:tcPr>
+            <w:tcW w:w="1670" w:type="dxa"/>
+            <w:tcBorders>
+              <w:top w:val="single" w:sz="12" w:space="0" w:color="000000"/>
+              <w:left w:val="single" w:sz="12" w:space="0" w:color="000000"/>
+              <w:bottom w:val="single" w:sz="12" w:space="0" w:color="000000"/>
+              <w:right w:val="single" w:sz="12" w:space="0" w:color="000000"/>
+            </w:tcBorders>
+            <w:shd w:val="clear" w:color="auto" w:fill="E5E5E5"/>
+            <w:tcMar>
+              <w:top w:w="48" w:type="dxa"/>
+              <w:left w:w="48" w:type="dxa"/>
+              <w:bottom w:w="48" w:type="dxa"/>
+              <w:right w:w="48" w:type="dxa"/>
+            </w:tcMar>
+            <w:vAlign w:val="center"/>
+            <w:hideMark/>
+          </w:tcPr>
+          <w:p>
+            <w:pPr>
+              <w:spacing w:after="0" w:line="240" w:lineRule="auto"/>
+              <w:jc w:val="center"/>
+              <w:rPr>
+                <w:rFonts w:ascii="Arial" w:eastAsia="Times New Roman" w:hAnsi="Arial" w:cs="Arial"/>
+                <w:b/>
+                <w:bCs/>
+                <w:color w:val="000000"/>
+                <w:sz w:val="24"/>
+                <w:szCs w:val="24"/>
+                <w:lang w:eastAsia="pt-BR"/>
+              </w:rPr>
+            </w:pPr>
+            <w:r>
+              <w:rPr>
+                <w:rFonts w:ascii="Arial" w:eastAsia="Times New Roman" w:hAnsi="Arial" w:cs="Arial"/>
+                <w:b/>
+                <w:bCs/>
+                <w:color w:val="000000"/>
+                <w:sz w:val="24"/>
+                <w:szCs w:val="24"/>
+                <w:lang w:eastAsia="pt-BR"/>
+              </w:rPr>
+              <w:t>Tipo</w:t>
+            </w:r>
+          </w:p>
+        </w:tc>
+        <w:tc>
+          <w:tcPr>
+            <w:tcW w:w="1041" w:type="dxa"/>
+            <w:tcBorders>
+              <w:top w:val="single" w:sz="12" w:space="0" w:color="000000"/>
+              <w:left w:val="single" w:sz="12" w:space="0" w:color="000000"/>
+              <w:bottom w:val="single" w:sz="12" w:space="0" w:color="000000"/>
+              <w:right w:val="single" w:sz="12" w:space="0" w:color="000000"/>
+            </w:tcBorders>
+            <w:shd w:val="clear" w:color="auto" w:fill="E5E5E5"/>
+            <w:tcMar>
+              <w:top w:w="48" w:type="dxa"/>
+              <w:left w:w="48" w:type="dxa"/>
+              <w:bottom w:w="48" w:type="dxa"/>
+              <w:right w:w="48" w:type="dxa"/>
+            </w:tcMar>
+            <w:vAlign w:val="center"/>
+            <w:hideMark/>
+          </w:tcPr>
+          <w:p>
+            <w:pPr>
+              <w:spacing w:after="0" w:line="240" w:lineRule="auto"/>
+              <w:jc w:val="center"/>
+              <w:rPr>
+                <w:rFonts w:ascii="Arial" w:eastAsia="Times New Roman" w:hAnsi="Arial" w:cs="Arial"/>
+                <w:b/>
+                <w:bCs/>
+                <w:color w:val="000000"/>
+                <w:sz w:val="24"/>
+                <w:szCs w:val="24"/>
+                <w:lang w:eastAsia="pt-BR"/>
+              </w:rPr>
+            </w:pPr>
+            <w:r>
+              <w:rPr>
+                <w:rFonts w:ascii="Arial" w:eastAsia="Times New Roman" w:hAnsi="Arial" w:cs="Arial"/>
+                <w:b/>
+                <w:bCs/>
+                <w:color w:val="000000"/>
+                <w:sz w:val="24"/>
+                <w:szCs w:val="24"/>
+                <w:lang w:eastAsia="pt-BR"/>
+              </w:rPr>
+              <w:t>Nulo</w:t>
+            </w:r>
+          </w:p>
+        </w:tc>
+        <w:tc>
+          <w:tcPr>
+            <w:tcW w:w="1077" w:type="dxa"/>
+            <w:tcBorders>
+              <w:top w:val="single" w:sz="12" w:space="0" w:color="000000"/>
+              <w:left w:val="single" w:sz="12" w:space="0" w:color="000000"/>
+              <w:bottom w:val="single" w:sz="12" w:space="0" w:color="000000"/>
+              <w:right w:val="single" w:sz="12" w:space="0" w:color="000000"/>
+            </w:tcBorders>
+            <w:shd w:val="clear" w:color="auto" w:fill="E5E5E5"/>
+            <w:tcMar>
+              <w:top w:w="48" w:type="dxa"/>
+              <w:left w:w="48" w:type="dxa"/>
+              <w:bottom w:w="48" w:type="dxa"/>
+              <w:right w:w="48" w:type="dxa"/>
+            </w:tcMar>
+            <w:vAlign w:val="center"/>
+            <w:hideMark/>
+          </w:tcPr>
+          <w:p>
+            <w:pPr>
+              <w:spacing w:after="0" w:line="240" w:lineRule="auto"/>
+              <w:jc w:val="center"/>
+              <w:rPr>
+                <w:rFonts w:ascii="Arial" w:eastAsia="Times New Roman" w:hAnsi="Arial" w:cs="Arial"/>
+                <w:b/>
+                <w:bCs/>
+                <w:color w:val="000000"/>
+                <w:sz w:val="24"/>
+                <w:szCs w:val="24"/>
+                <w:lang w:eastAsia="pt-BR"/>
+              </w:rPr>
+            </w:pPr>
+            <w:r>
+              <w:rPr>
+                <w:rFonts w:ascii="Arial" w:eastAsia="Times New Roman" w:hAnsi="Arial" w:cs="Arial"/>
+                <w:b/>
+                <w:bCs/>
+                <w:color w:val="000000"/>
+                <w:sz w:val="24"/>
+                <w:szCs w:val="24"/>
+                <w:lang w:eastAsia="pt-BR"/>
+              </w:rPr>
+              <w:t>P.K</w:t>
+            </w:r>
+          </w:p>
+        </w:tc>
+        <w:tc>
+          <w:tcPr>
+            <w:tcW w:w="1049" w:type="dxa"/>
+            <w:tcBorders>
+              <w:top w:val="single" w:sz="12" w:space="0" w:color="000000"/>
+              <w:left w:val="single" w:sz="12" w:space="0" w:color="000000"/>
+              <w:bottom w:val="single" w:sz="12" w:space="0" w:color="000000"/>
+              <w:right w:val="single" w:sz="12" w:space="0" w:color="000000"/>
+            </w:tcBorders>
+            <w:shd w:val="clear" w:color="auto" w:fill="E5E5E5"/>
+            <w:tcMar>
+              <w:top w:w="48" w:type="dxa"/>
+              <w:left w:w="48" w:type="dxa"/>
+              <w:bottom w:w="48" w:type="dxa"/>
+              <w:right w:w="48" w:type="dxa"/>
+            </w:tcMar>
+            <w:vAlign w:val="center"/>
+            <w:hideMark/>
+          </w:tcPr>
+          <w:p>
+            <w:pPr>
+              <w:spacing w:after="0" w:line="240" w:lineRule="auto"/>
+              <w:jc w:val="center"/>
+              <w:rPr>
+                <w:rFonts w:ascii="Arial" w:eastAsia="Times New Roman" w:hAnsi="Arial" w:cs="Arial"/>
+                <w:b/>
+                <w:bCs/>
+                <w:color w:val="000000"/>
+                <w:sz w:val="24"/>
+                <w:szCs w:val="24"/>
+                <w:lang w:eastAsia="pt-BR"/>
+              </w:rPr>
+            </w:pPr>
+            <w:r>
+              <w:rPr>
+                <w:rFonts w:ascii="Arial" w:eastAsia="Times New Roman" w:hAnsi="Arial" w:cs="Arial"/>
+                <w:b/>
+                <w:bCs/>
+                <w:color w:val="000000"/>
+                <w:sz w:val="24"/>
+                <w:szCs w:val="24"/>
+                <w:lang w:eastAsia="pt-BR"/>
+              </w:rPr>
+              <w:t>F.K</w:t>
+            </w:r>
+          </w:p>
+        </w:tc>
+        <w:tc>
+          <w:tcPr>
+            <w:tcW w:w="1201" w:type="dxa"/>
+            <w:tcBorders>
+              <w:top w:val="single" w:sz="12" w:space="0" w:color="000000"/>
+              <w:left w:val="single" w:sz="12" w:space="0" w:color="000000"/>
+              <w:bottom w:val="single" w:sz="12" w:space="0" w:color="000000"/>
+              <w:right w:val="single" w:sz="12" w:space="0" w:color="000000"/>
+            </w:tcBorders>
+            <w:shd w:val="clear" w:color="auto" w:fill="E5E5E5"/>
+            <w:vAlign w:val="center"/>
+          </w:tcPr>
+          <w:p>
+            <w:pPr>
+              <w:spacing w:after="0" w:line="240" w:lineRule="auto"/>
+              <w:jc w:val="center"/>
+              <w:rPr>
+                <w:rFonts w:ascii="Arial" w:eastAsia="Times New Roman" w:hAnsi="Arial" w:cs="Arial"/>
+                <w:b/>
+                <w:bCs/>
+                <w:color w:val="000000"/>
+                <w:sz w:val="24"/>
+                <w:szCs w:val="24"/>
+                <w:lang w:eastAsia="pt-BR"/>
+              </w:rPr>
+            </w:pPr>
+            <w:r>
+              <w:rPr>
+                <w:rFonts w:ascii="Arial" w:eastAsia="Times New Roman" w:hAnsi="Arial" w:cs="Arial"/>
+                <w:b/>
+                <w:bCs/>
+                <w:color w:val="000000"/>
+                <w:sz w:val="24"/>
+                <w:szCs w:val="24"/>
+                <w:lang w:eastAsia="pt-BR"/>
+              </w:rPr>
+              <w:t>I.C</w:t>
+            </w:r>
+          </w:p>
+        </w:tc>
+        <w:tc>
+          <w:tcPr>
+            <w:tcW w:w="1776" w:type="dxa"/>
+            <w:tcBorders>
+              <w:top w:val="single" w:sz="12" w:space="0" w:color="000000"/>
+              <w:left w:val="single" w:sz="12" w:space="0" w:color="000000"/>
+              <w:bottom w:val="single" w:sz="12" w:space="0" w:color="000000"/>
+              <w:right w:val="single" w:sz="12" w:space="0" w:color="000000"/>
+            </w:tcBorders>
+            <w:shd w:val="clear" w:color="auto" w:fill="E5E5E5"/>
+            <w:vAlign w:val="center"/>
+          </w:tcPr>
+          <w:p>
+            <w:pPr>
+              <w:spacing w:after="0" w:line="240" w:lineRule="auto"/>
+              <w:jc w:val="center"/>
+              <w:rPr>
+                <w:rFonts w:ascii="Arial" w:eastAsia="Times New Roman" w:hAnsi="Arial" w:cs="Arial"/>
+                <w:b/>
+                <w:bCs/>
+                <w:color w:val="000000"/>
+                <w:sz w:val="24"/>
+                <w:szCs w:val="24"/>
+                <w:lang w:eastAsia="pt-BR"/>
+              </w:rPr>
+            </w:pPr>
+            <w:r>
+              <w:rPr>
+                <w:rFonts w:ascii="Arial" w:eastAsia="Times New Roman" w:hAnsi="Arial" w:cs="Arial"/>
+                <w:b/>
+                <w:bCs/>
+                <w:color w:val="000000"/>
+                <w:sz w:val="24"/>
+                <w:szCs w:val="24"/>
+                <w:lang w:eastAsia="pt-BR"/>
+              </w:rPr>
+              <w:t>Observações</w:t>
             </w:r>
           </w:p>
         </w:tc>
@@ -21549,34 +22113,30 @@
               <w:bottom w:val="single" w:sz="12" w:space="0" w:color="000000"/>
               <w:right w:val="single" w:sz="12" w:space="0" w:color="000000"/>
             </w:tcBorders>
-            <w:shd w:val="clear" w:color="auto" w:fill="E5E5E5"/>
-            <w:vAlign w:val="center"/>
-          </w:tcPr>
-          <w:p>
-            <w:pPr>
-              <w:spacing w:after="0" w:line="240" w:lineRule="auto"/>
-              <w:jc w:val="center"/>
-              <w:rPr>
-                <w:rFonts w:ascii="Arial" w:eastAsia="Times New Roman" w:hAnsi="Arial" w:cs="Arial"/>
-                <w:b/>
-                <w:bCs/>
-                <w:color w:val="000000"/>
-                <w:sz w:val="24"/>
-                <w:szCs w:val="24"/>
-                <w:lang w:eastAsia="pt-BR"/>
-              </w:rPr>
-            </w:pPr>
-            <w:r>
-              <w:rPr>
-                <w:rFonts w:ascii="Arial" w:eastAsia="Times New Roman" w:hAnsi="Arial" w:cs="Arial"/>
-                <w:b/>
-                <w:bCs/>
-                <w:color w:val="000000"/>
-                <w:sz w:val="24"/>
-                <w:szCs w:val="24"/>
-                <w:lang w:eastAsia="pt-BR"/>
-              </w:rPr>
-              <w:t>CAMPO</w:t>
+            <w:shd w:val="clear" w:color="auto" w:fill="FFFFFF"/>
+            <w:vAlign w:val="center"/>
+          </w:tcPr>
+          <w:p>
+            <w:pPr>
+              <w:spacing w:after="0" w:line="240" w:lineRule="auto"/>
+              <w:jc w:val="center"/>
+              <w:rPr>
+                <w:rFonts w:ascii="Arial" w:eastAsia="Times New Roman" w:hAnsi="Arial" w:cs="Arial"/>
+                <w:color w:val="000000"/>
+                <w:sz w:val="24"/>
+                <w:szCs w:val="24"/>
+                <w:lang w:eastAsia="pt-BR"/>
+              </w:rPr>
+            </w:pPr>
+            <w:r>
+              <w:rPr>
+                <w:rFonts w:ascii="Arial" w:eastAsia="Times New Roman" w:hAnsi="Arial" w:cs="Arial"/>
+                <w:color w:val="000000"/>
+                <w:sz w:val="24"/>
+                <w:szCs w:val="24"/>
+                <w:lang w:eastAsia="pt-BR"/>
+              </w:rPr>
+              <w:t>Código</w:t>
             </w:r>
           </w:p>
         </w:tc>
@@ -21589,41 +22149,48 @@
               <w:bottom w:val="single" w:sz="12" w:space="0" w:color="000000"/>
               <w:right w:val="single" w:sz="12" w:space="0" w:color="000000"/>
             </w:tcBorders>
-            <w:shd w:val="clear" w:color="auto" w:fill="E5E5E5"/>
-            <w:tcMar>
-              <w:top w:w="48" w:type="dxa"/>
-              <w:left w:w="48" w:type="dxa"/>
-              <w:bottom w:w="48" w:type="dxa"/>
-              <w:right w:w="48" w:type="dxa"/>
-            </w:tcMar>
-            <w:vAlign w:val="center"/>
-            <w:hideMark/>
-          </w:tcPr>
-          <w:p>
-            <w:pPr>
-              <w:spacing w:after="0" w:line="240" w:lineRule="auto"/>
-              <w:jc w:val="center"/>
-              <w:rPr>
-                <w:rFonts w:ascii="Arial" w:eastAsia="Times New Roman" w:hAnsi="Arial" w:cs="Arial"/>
-                <w:b/>
-                <w:bCs/>
-                <w:color w:val="000000"/>
-                <w:sz w:val="24"/>
-                <w:szCs w:val="24"/>
-                <w:lang w:eastAsia="pt-BR"/>
-              </w:rPr>
-            </w:pPr>
-            <w:r>
-              <w:rPr>
-                <w:rFonts w:ascii="Arial" w:eastAsia="Times New Roman" w:hAnsi="Arial" w:cs="Arial"/>
-                <w:b/>
-                <w:bCs/>
-                <w:color w:val="000000"/>
-                <w:sz w:val="24"/>
-                <w:szCs w:val="24"/>
-                <w:lang w:eastAsia="pt-BR"/>
-              </w:rPr>
-              <w:t>Tipo</w:t>
+            <w:shd w:val="clear" w:color="auto" w:fill="FFFFFF"/>
+            <w:noWrap/>
+            <w:tcMar>
+              <w:top w:w="48" w:type="dxa"/>
+              <w:left w:w="48" w:type="dxa"/>
+              <w:bottom w:w="48" w:type="dxa"/>
+              <w:right w:w="48" w:type="dxa"/>
+            </w:tcMar>
+            <w:vAlign w:val="center"/>
+            <w:hideMark/>
+          </w:tcPr>
+          <w:p>
+            <w:pPr>
+              <w:spacing w:after="0" w:line="240" w:lineRule="auto"/>
+              <w:jc w:val="center"/>
+              <w:rPr>
+                <w:rFonts w:ascii="Arial" w:eastAsia="Times New Roman" w:hAnsi="Arial" w:cs="Arial"/>
+                <w:color w:val="000000"/>
+                <w:sz w:val="24"/>
+                <w:szCs w:val="24"/>
+                <w:lang w:val="en" w:eastAsia="pt-BR"/>
+              </w:rPr>
+            </w:pPr>
+            <w:r>
+              <w:rPr>
+                <w:rFonts w:ascii="Arial" w:eastAsia="Times New Roman" w:hAnsi="Arial" w:cs="Arial"/>
+                <w:color w:val="000000"/>
+                <w:sz w:val="24"/>
+                <w:szCs w:val="24"/>
+                <w:lang w:val="en" w:eastAsia="pt-BR"/>
+              </w:rPr>
+              <w:t>I</w:t>
+            </w:r>
+            <w:r>
+              <w:rPr>
+                <w:rFonts w:ascii="Arial" w:eastAsia="Times New Roman" w:hAnsi="Arial" w:cs="Arial"/>
+                <w:color w:val="000000"/>
+                <w:sz w:val="24"/>
+                <w:szCs w:val="24"/>
+                <w:lang w:val="en" w:eastAsia="pt-BR"/>
+              </w:rPr>
+              <w:t>nt</w:t>
             </w:r>
           </w:p>
         </w:tc>
@@ -21636,41 +22203,37 @@
               <w:bottom w:val="single" w:sz="12" w:space="0" w:color="000000"/>
               <w:right w:val="single" w:sz="12" w:space="0" w:color="000000"/>
             </w:tcBorders>
-            <w:shd w:val="clear" w:color="auto" w:fill="E5E5E5"/>
-            <w:tcMar>
-              <w:top w:w="48" w:type="dxa"/>
-              <w:left w:w="48" w:type="dxa"/>
-              <w:bottom w:w="48" w:type="dxa"/>
-              <w:right w:w="48" w:type="dxa"/>
-            </w:tcMar>
-            <w:vAlign w:val="center"/>
-            <w:hideMark/>
-          </w:tcPr>
-          <w:p>
-            <w:pPr>
-              <w:spacing w:after="0" w:line="240" w:lineRule="auto"/>
-              <w:jc w:val="center"/>
-              <w:rPr>
-                <w:rFonts w:ascii="Arial" w:eastAsia="Times New Roman" w:hAnsi="Arial" w:cs="Arial"/>
-                <w:b/>
-                <w:bCs/>
-                <w:color w:val="000000"/>
-                <w:sz w:val="24"/>
-                <w:szCs w:val="24"/>
-                <w:lang w:eastAsia="pt-BR"/>
-              </w:rPr>
-            </w:pPr>
-            <w:r>
-              <w:rPr>
-                <w:rFonts w:ascii="Arial" w:eastAsia="Times New Roman" w:hAnsi="Arial" w:cs="Arial"/>
-                <w:b/>
-                <w:bCs/>
-                <w:color w:val="000000"/>
-                <w:sz w:val="24"/>
-                <w:szCs w:val="24"/>
-                <w:lang w:eastAsia="pt-BR"/>
-              </w:rPr>
-              <w:t>Nulo</w:t>
+            <w:shd w:val="clear" w:color="auto" w:fill="FFFFFF"/>
+            <w:tcMar>
+              <w:top w:w="48" w:type="dxa"/>
+              <w:left w:w="48" w:type="dxa"/>
+              <w:bottom w:w="48" w:type="dxa"/>
+              <w:right w:w="48" w:type="dxa"/>
+            </w:tcMar>
+            <w:vAlign w:val="center"/>
+            <w:hideMark/>
+          </w:tcPr>
+          <w:p>
+            <w:pPr>
+              <w:spacing w:after="0" w:line="240" w:lineRule="auto"/>
+              <w:jc w:val="center"/>
+              <w:rPr>
+                <w:rFonts w:ascii="Arial" w:eastAsia="Times New Roman" w:hAnsi="Arial" w:cs="Arial"/>
+                <w:color w:val="000000"/>
+                <w:sz w:val="24"/>
+                <w:szCs w:val="24"/>
+                <w:lang w:eastAsia="pt-BR"/>
+              </w:rPr>
+            </w:pPr>
+            <w:r>
+              <w:rPr>
+                <w:rFonts w:ascii="Arial" w:eastAsia="Times New Roman" w:hAnsi="Arial" w:cs="Arial"/>
+                <w:color w:val="000000"/>
+                <w:sz w:val="24"/>
+                <w:szCs w:val="24"/>
+                <w:lang w:eastAsia="pt-BR"/>
+              </w:rPr>
+              <w:t>Não</w:t>
             </w:r>
           </w:p>
         </w:tc>
@@ -21683,41 +22246,38 @@
               <w:bottom w:val="single" w:sz="12" w:space="0" w:color="000000"/>
               <w:right w:val="single" w:sz="12" w:space="0" w:color="000000"/>
             </w:tcBorders>
-            <w:shd w:val="clear" w:color="auto" w:fill="E5E5E5"/>
-            <w:tcMar>
-              <w:top w:w="48" w:type="dxa"/>
-              <w:left w:w="48" w:type="dxa"/>
-              <w:bottom w:w="48" w:type="dxa"/>
-              <w:right w:w="48" w:type="dxa"/>
-            </w:tcMar>
-            <w:vAlign w:val="center"/>
-            <w:hideMark/>
-          </w:tcPr>
-          <w:p>
-            <w:pPr>
-              <w:spacing w:after="0" w:line="240" w:lineRule="auto"/>
-              <w:jc w:val="center"/>
-              <w:rPr>
-                <w:rFonts w:ascii="Arial" w:eastAsia="Times New Roman" w:hAnsi="Arial" w:cs="Arial"/>
-                <w:b/>
-                <w:bCs/>
-                <w:color w:val="000000"/>
-                <w:sz w:val="24"/>
-                <w:szCs w:val="24"/>
-                <w:lang w:eastAsia="pt-BR"/>
-              </w:rPr>
-            </w:pPr>
-            <w:r>
-              <w:rPr>
-                <w:rFonts w:ascii="Arial" w:eastAsia="Times New Roman" w:hAnsi="Arial" w:cs="Arial"/>
-                <w:b/>
-                <w:bCs/>
-                <w:color w:val="000000"/>
-                <w:sz w:val="24"/>
-                <w:szCs w:val="24"/>
-                <w:lang w:eastAsia="pt-BR"/>
-              </w:rPr>
-              <w:t>P.K</w:t>
+            <w:shd w:val="clear" w:color="auto" w:fill="FFFFFF"/>
+            <w:noWrap/>
+            <w:tcMar>
+              <w:top w:w="48" w:type="dxa"/>
+              <w:left w:w="48" w:type="dxa"/>
+              <w:bottom w:w="48" w:type="dxa"/>
+              <w:right w:w="48" w:type="dxa"/>
+            </w:tcMar>
+            <w:vAlign w:val="center"/>
+            <w:hideMark/>
+          </w:tcPr>
+          <w:p>
+            <w:pPr>
+              <w:spacing w:after="0" w:line="240" w:lineRule="auto"/>
+              <w:jc w:val="center"/>
+              <w:rPr>
+                <w:rFonts w:ascii="Arial" w:eastAsia="Times New Roman" w:hAnsi="Arial" w:cs="Arial"/>
+                <w:color w:val="000000"/>
+                <w:sz w:val="24"/>
+                <w:szCs w:val="24"/>
+                <w:lang w:eastAsia="pt-BR"/>
+              </w:rPr>
+            </w:pPr>
+            <w:r>
+              <w:rPr>
+                <w:rFonts w:ascii="Arial" w:eastAsia="Times New Roman" w:hAnsi="Arial" w:cs="Arial"/>
+                <w:color w:val="000000"/>
+                <w:sz w:val="24"/>
+                <w:szCs w:val="24"/>
+                <w:lang w:eastAsia="pt-BR"/>
+              </w:rPr>
+              <w:t>Sim</w:t>
             </w:r>
           </w:p>
         </w:tc>
@@ -21730,41 +22290,37 @@
               <w:bottom w:val="single" w:sz="12" w:space="0" w:color="000000"/>
               <w:right w:val="single" w:sz="12" w:space="0" w:color="000000"/>
             </w:tcBorders>
-            <w:shd w:val="clear" w:color="auto" w:fill="E5E5E5"/>
-            <w:tcMar>
-              <w:top w:w="48" w:type="dxa"/>
-              <w:left w:w="48" w:type="dxa"/>
-              <w:bottom w:w="48" w:type="dxa"/>
-              <w:right w:w="48" w:type="dxa"/>
-            </w:tcMar>
-            <w:vAlign w:val="center"/>
-            <w:hideMark/>
-          </w:tcPr>
-          <w:p>
-            <w:pPr>
-              <w:spacing w:after="0" w:line="240" w:lineRule="auto"/>
-              <w:jc w:val="center"/>
-              <w:rPr>
-                <w:rFonts w:ascii="Arial" w:eastAsia="Times New Roman" w:hAnsi="Arial" w:cs="Arial"/>
-                <w:b/>
-                <w:bCs/>
-                <w:color w:val="000000"/>
-                <w:sz w:val="24"/>
-                <w:szCs w:val="24"/>
-                <w:lang w:eastAsia="pt-BR"/>
-              </w:rPr>
-            </w:pPr>
-            <w:r>
-              <w:rPr>
-                <w:rFonts w:ascii="Arial" w:eastAsia="Times New Roman" w:hAnsi="Arial" w:cs="Arial"/>
-                <w:b/>
-                <w:bCs/>
-                <w:color w:val="000000"/>
-                <w:sz w:val="24"/>
-                <w:szCs w:val="24"/>
-                <w:lang w:eastAsia="pt-BR"/>
-              </w:rPr>
-              <w:t>F.K</w:t>
+            <w:shd w:val="clear" w:color="auto" w:fill="FFFFFF"/>
+            <w:tcMar>
+              <w:top w:w="48" w:type="dxa"/>
+              <w:left w:w="48" w:type="dxa"/>
+              <w:bottom w:w="48" w:type="dxa"/>
+              <w:right w:w="48" w:type="dxa"/>
+            </w:tcMar>
+            <w:vAlign w:val="center"/>
+            <w:hideMark/>
+          </w:tcPr>
+          <w:p>
+            <w:pPr>
+              <w:spacing w:after="0" w:line="240" w:lineRule="auto"/>
+              <w:jc w:val="center"/>
+              <w:rPr>
+                <w:rFonts w:ascii="Arial" w:eastAsia="Times New Roman" w:hAnsi="Arial" w:cs="Arial"/>
+                <w:color w:val="000000"/>
+                <w:sz w:val="24"/>
+                <w:szCs w:val="24"/>
+                <w:lang w:eastAsia="pt-BR"/>
+              </w:rPr>
+            </w:pPr>
+            <w:r>
+              <w:rPr>
+                <w:rFonts w:ascii="Arial" w:eastAsia="Times New Roman" w:hAnsi="Arial" w:cs="Arial"/>
+                <w:color w:val="000000"/>
+                <w:sz w:val="24"/>
+                <w:szCs w:val="24"/>
+                <w:lang w:eastAsia="pt-BR"/>
+              </w:rPr>
+              <w:t>Não</w:t>
             </w:r>
           </w:p>
         </w:tc>
@@ -21777,34 +22333,30 @@
               <w:bottom w:val="single" w:sz="12" w:space="0" w:color="000000"/>
               <w:right w:val="single" w:sz="12" w:space="0" w:color="000000"/>
             </w:tcBorders>
-            <w:shd w:val="clear" w:color="auto" w:fill="E5E5E5"/>
-            <w:vAlign w:val="center"/>
-          </w:tcPr>
-          <w:p>
-            <w:pPr>
-              <w:spacing w:after="0" w:line="240" w:lineRule="auto"/>
-              <w:jc w:val="center"/>
-              <w:rPr>
-                <w:rFonts w:ascii="Arial" w:eastAsia="Times New Roman" w:hAnsi="Arial" w:cs="Arial"/>
-                <w:b/>
-                <w:bCs/>
-                <w:color w:val="000000"/>
-                <w:sz w:val="24"/>
-                <w:szCs w:val="24"/>
-                <w:lang w:eastAsia="pt-BR"/>
-              </w:rPr>
-            </w:pPr>
-            <w:r>
-              <w:rPr>
-                <w:rFonts w:ascii="Arial" w:eastAsia="Times New Roman" w:hAnsi="Arial" w:cs="Arial"/>
-                <w:b/>
-                <w:bCs/>
-                <w:color w:val="000000"/>
-                <w:sz w:val="24"/>
-                <w:szCs w:val="24"/>
-                <w:lang w:eastAsia="pt-BR"/>
-              </w:rPr>
-              <w:t>I.C</w:t>
+            <w:shd w:val="clear" w:color="auto" w:fill="FFFFFF"/>
+            <w:vAlign w:val="center"/>
+          </w:tcPr>
+          <w:p>
+            <w:pPr>
+              <w:spacing w:after="0" w:line="240" w:lineRule="auto"/>
+              <w:jc w:val="center"/>
+              <w:rPr>
+                <w:rFonts w:ascii="Arial" w:eastAsia="Times New Roman" w:hAnsi="Arial" w:cs="Arial"/>
+                <w:color w:val="000000"/>
+                <w:sz w:val="24"/>
+                <w:szCs w:val="24"/>
+                <w:lang w:eastAsia="pt-BR"/>
+              </w:rPr>
+            </w:pPr>
+            <w:r>
+              <w:rPr>
+                <w:rFonts w:ascii="Arial" w:eastAsia="Times New Roman" w:hAnsi="Arial" w:cs="Arial"/>
+                <w:color w:val="000000"/>
+                <w:sz w:val="24"/>
+                <w:szCs w:val="24"/>
+                <w:lang w:eastAsia="pt-BR"/>
+              </w:rPr>
+              <w:t>Sim</w:t>
             </w:r>
           </w:p>
         </w:tc>
@@ -21817,34 +22369,30 @@
               <w:bottom w:val="single" w:sz="12" w:space="0" w:color="000000"/>
               <w:right w:val="single" w:sz="12" w:space="0" w:color="000000"/>
             </w:tcBorders>
-            <w:shd w:val="clear" w:color="auto" w:fill="E5E5E5"/>
-            <w:vAlign w:val="center"/>
-          </w:tcPr>
-          <w:p>
-            <w:pPr>
-              <w:spacing w:after="0" w:line="240" w:lineRule="auto"/>
-              <w:jc w:val="center"/>
-              <w:rPr>
-                <w:rFonts w:ascii="Arial" w:eastAsia="Times New Roman" w:hAnsi="Arial" w:cs="Arial"/>
-                <w:b/>
-                <w:bCs/>
-                <w:color w:val="000000"/>
-                <w:sz w:val="24"/>
-                <w:szCs w:val="24"/>
-                <w:lang w:eastAsia="pt-BR"/>
-              </w:rPr>
-            </w:pPr>
-            <w:r>
-              <w:rPr>
-                <w:rFonts w:ascii="Arial" w:eastAsia="Times New Roman" w:hAnsi="Arial" w:cs="Arial"/>
-                <w:b/>
-                <w:bCs/>
-                <w:color w:val="000000"/>
-                <w:sz w:val="24"/>
-                <w:szCs w:val="24"/>
-                <w:lang w:eastAsia="pt-BR"/>
-              </w:rPr>
-              <w:t>Observações</w:t>
+            <w:shd w:val="clear" w:color="auto" w:fill="FFFFFF"/>
+            <w:vAlign w:val="center"/>
+          </w:tcPr>
+          <w:p>
+            <w:pPr>
+              <w:spacing w:after="0" w:line="240" w:lineRule="auto"/>
+              <w:jc w:val="center"/>
+              <w:rPr>
+                <w:rFonts w:ascii="Arial" w:eastAsia="Times New Roman" w:hAnsi="Arial" w:cs="Arial"/>
+                <w:color w:val="000000"/>
+                <w:sz w:val="24"/>
+                <w:szCs w:val="24"/>
+                <w:lang w:eastAsia="pt-BR"/>
+              </w:rPr>
+            </w:pPr>
+            <w:r>
+              <w:rPr>
+                <w:rFonts w:ascii="Arial" w:eastAsia="Times New Roman" w:hAnsi="Arial" w:cs="Arial"/>
+                <w:color w:val="000000"/>
+                <w:sz w:val="24"/>
+                <w:szCs w:val="24"/>
+                <w:lang w:eastAsia="pt-BR"/>
+              </w:rPr>
+              <w:t>Código administrativo</w:t>
             </w:r>
           </w:p>
         </w:tc>
@@ -21882,7 +22430,7 @@
                 <w:szCs w:val="24"/>
                 <w:lang w:eastAsia="pt-BR"/>
               </w:rPr>
-              <w:t>Código</w:t>
+              <w:t>Login usuário</w:t>
             </w:r>
           </w:p>
         </w:tc>
@@ -21926,7 +22474,7 @@
                 <w:szCs w:val="24"/>
                 <w:lang w:val="en" w:eastAsia="pt-BR"/>
               </w:rPr>
-              <w:t>I</w:t>
+              <w:t>Varchar(1</w:t>
             </w:r>
             <w:r>
               <w:rPr>
@@ -21936,7 +22484,7 @@
                 <w:szCs w:val="24"/>
                 <w:lang w:val="en" w:eastAsia="pt-BR"/>
               </w:rPr>
-              <w:t>nt</w:t>
+              <w:t>0)</w:t>
             </w:r>
           </w:p>
         </w:tc>
@@ -22023,7 +22571,7 @@
                 <w:szCs w:val="24"/>
                 <w:lang w:eastAsia="pt-BR"/>
               </w:rPr>
-              <w:t>Sim</w:t>
+              <w:t>Não</w:t>
             </w:r>
           </w:p>
         </w:tc>
@@ -22102,7 +22650,7 @@
                 <w:szCs w:val="24"/>
                 <w:lang w:eastAsia="pt-BR"/>
               </w:rPr>
-              <w:t>Sim</w:t>
+              <w:t>Não</w:t>
             </w:r>
           </w:p>
         </w:tc>
@@ -22138,7 +22686,7 @@
                 <w:szCs w:val="24"/>
                 <w:lang w:eastAsia="pt-BR"/>
               </w:rPr>
-              <w:t>Código administrativo</w:t>
+              <w:t>Login do usuário</w:t>
             </w:r>
           </w:p>
         </w:tc>
@@ -22176,7 +22724,7 @@
                 <w:szCs w:val="24"/>
                 <w:lang w:eastAsia="pt-BR"/>
               </w:rPr>
-              <w:t>Loginusu</w:t>
+              <w:t>Senha</w:t>
             </w:r>
           </w:p>
         </w:tc>
@@ -22220,27 +22768,7 @@
                 <w:szCs w:val="24"/>
                 <w:lang w:val="en" w:eastAsia="pt-BR"/>
               </w:rPr>
-              <w:t>V</w:t>
-            </w:r>
-            <w:r>
-              <w:rPr>
-                <w:rFonts w:ascii="Arial" w:eastAsia="Times New Roman" w:hAnsi="Arial" w:cs="Arial"/>
-                <w:color w:val="000000"/>
-                <w:sz w:val="24"/>
-                <w:szCs w:val="24"/>
-                <w:lang w:val="en" w:eastAsia="pt-BR"/>
-              </w:rPr>
-              <w:t>archar(1</w:t>
-            </w:r>
-            <w:r>
-              <w:rPr>
-                <w:rFonts w:ascii="Arial" w:eastAsia="Times New Roman" w:hAnsi="Arial" w:cs="Arial"/>
-                <w:color w:val="000000"/>
-                <w:sz w:val="24"/>
-                <w:szCs w:val="24"/>
-                <w:lang w:val="en" w:eastAsia="pt-BR"/>
-              </w:rPr>
-              <w:t>0)</w:t>
+              <w:t>Varchar(10)</w:t>
             </w:r>
           </w:p>
         </w:tc>
@@ -22442,7 +22970,7 @@
                 <w:szCs w:val="24"/>
                 <w:lang w:eastAsia="pt-BR"/>
               </w:rPr>
-              <w:t>Login do usuário</w:t>
+              <w:t>Senha do usuário</w:t>
             </w:r>
           </w:p>
         </w:tc>
@@ -22480,7 +23008,7 @@
                 <w:szCs w:val="24"/>
                 <w:lang w:eastAsia="pt-BR"/>
               </w:rPr>
-              <w:t>Senha</w:t>
+              <w:t>Vendedor</w:t>
             </w:r>
           </w:p>
         </w:tc>
@@ -22524,7 +23052,7 @@
                 <w:szCs w:val="24"/>
                 <w:lang w:val="en" w:eastAsia="pt-BR"/>
               </w:rPr>
-              <w:t>Varchar(10)</w:t>
+              <w:t>Decimal(9,2)</w:t>
             </w:r>
           </w:p>
         </w:tc>
@@ -22654,48 +23182,48 @@
                 <w:szCs w:val="24"/>
                 <w:lang w:eastAsia="pt-BR"/>
               </w:rPr>
+              <w:t>Sim</w:t>
+            </w:r>
+          </w:p>
+        </w:tc>
+        <w:tc>
+          <w:tcPr>
+            <w:tcW w:w="1201" w:type="dxa"/>
+            <w:tcBorders>
+              <w:top w:val="single" w:sz="12" w:space="0" w:color="000000"/>
+              <w:left w:val="single" w:sz="12" w:space="0" w:color="000000"/>
+              <w:bottom w:val="single" w:sz="12" w:space="0" w:color="000000"/>
+              <w:right w:val="single" w:sz="12" w:space="0" w:color="000000"/>
+            </w:tcBorders>
+            <w:shd w:val="clear" w:color="auto" w:fill="FFFFFF"/>
+            <w:vAlign w:val="center"/>
+          </w:tcPr>
+          <w:p>
+            <w:pPr>
+              <w:spacing w:after="0" w:line="240" w:lineRule="auto"/>
+              <w:jc w:val="center"/>
+              <w:rPr>
+                <w:rFonts w:ascii="Arial" w:eastAsia="Times New Roman" w:hAnsi="Arial" w:cs="Arial"/>
+                <w:color w:val="000000"/>
+                <w:sz w:val="24"/>
+                <w:szCs w:val="24"/>
+                <w:lang w:eastAsia="pt-BR"/>
+              </w:rPr>
+            </w:pPr>
+            <w:r>
+              <w:rPr>
+                <w:rFonts w:ascii="Arial" w:eastAsia="Times New Roman" w:hAnsi="Arial" w:cs="Arial"/>
+                <w:color w:val="000000"/>
+                <w:sz w:val="24"/>
+                <w:szCs w:val="24"/>
+                <w:lang w:eastAsia="pt-BR"/>
+              </w:rPr>
               <w:t>Não</w:t>
             </w:r>
           </w:p>
         </w:tc>
         <w:tc>
           <w:tcPr>
-            <w:tcW w:w="1201" w:type="dxa"/>
-            <w:tcBorders>
-              <w:top w:val="single" w:sz="12" w:space="0" w:color="000000"/>
-              <w:left w:val="single" w:sz="12" w:space="0" w:color="000000"/>
-              <w:bottom w:val="single" w:sz="12" w:space="0" w:color="000000"/>
-              <w:right w:val="single" w:sz="12" w:space="0" w:color="000000"/>
-            </w:tcBorders>
-            <w:shd w:val="clear" w:color="auto" w:fill="FFFFFF"/>
-            <w:vAlign w:val="center"/>
-          </w:tcPr>
-          <w:p>
-            <w:pPr>
-              <w:spacing w:after="0" w:line="240" w:lineRule="auto"/>
-              <w:jc w:val="center"/>
-              <w:rPr>
-                <w:rFonts w:ascii="Arial" w:eastAsia="Times New Roman" w:hAnsi="Arial" w:cs="Arial"/>
-                <w:color w:val="000000"/>
-                <w:sz w:val="24"/>
-                <w:szCs w:val="24"/>
-                <w:lang w:eastAsia="pt-BR"/>
-              </w:rPr>
-            </w:pPr>
-            <w:r>
-              <w:rPr>
-                <w:rFonts w:ascii="Arial" w:eastAsia="Times New Roman" w:hAnsi="Arial" w:cs="Arial"/>
-                <w:color w:val="000000"/>
-                <w:sz w:val="24"/>
-                <w:szCs w:val="24"/>
-                <w:lang w:eastAsia="pt-BR"/>
-              </w:rPr>
-              <w:t>Não</w:t>
-            </w:r>
-          </w:p>
-        </w:tc>
-        <w:tc>
-          <w:tcPr>
             <w:tcW w:w="1776" w:type="dxa"/>
             <w:tcBorders>
               <w:top w:val="single" w:sz="12" w:space="0" w:color="000000"/>
@@ -22726,7 +23254,7 @@
                 <w:szCs w:val="24"/>
                 <w:lang w:eastAsia="pt-BR"/>
               </w:rPr>
-              <w:t>Senha do usuário</w:t>
+              <w:t>Vendedor</w:t>
             </w:r>
           </w:p>
         </w:tc>
@@ -22764,7 +23292,7 @@
                 <w:szCs w:val="24"/>
                 <w:lang w:eastAsia="pt-BR"/>
               </w:rPr>
-              <w:t>Vendedor</w:t>
+              <w:t>Super usuário</w:t>
             </w:r>
           </w:p>
         </w:tc>
@@ -22786,7 +23314,6 @@
               <w:right w:w="48" w:type="dxa"/>
             </w:tcMar>
             <w:vAlign w:val="center"/>
-            <w:hideMark/>
           </w:tcPr>
           <w:p>
             <w:pPr>
@@ -22808,310 +23335,7 @@
                 <w:szCs w:val="24"/>
                 <w:lang w:val="en" w:eastAsia="pt-BR"/>
               </w:rPr>
-              <w:t>Decimal(9,2)</w:t>
-            </w:r>
-          </w:p>
-        </w:tc>
-        <w:tc>
-          <w:tcPr>
-            <w:tcW w:w="1041" w:type="dxa"/>
-            <w:tcBorders>
-              <w:top w:val="single" w:sz="12" w:space="0" w:color="000000"/>
-              <w:left w:val="single" w:sz="12" w:space="0" w:color="000000"/>
-              <w:bottom w:val="single" w:sz="12" w:space="0" w:color="000000"/>
-              <w:right w:val="single" w:sz="12" w:space="0" w:color="000000"/>
-            </w:tcBorders>
-            <w:shd w:val="clear" w:color="auto" w:fill="FFFFFF"/>
-            <w:tcMar>
-              <w:top w:w="48" w:type="dxa"/>
-              <w:left w:w="48" w:type="dxa"/>
-              <w:bottom w:w="48" w:type="dxa"/>
-              <w:right w:w="48" w:type="dxa"/>
-            </w:tcMar>
-            <w:vAlign w:val="center"/>
-            <w:hideMark/>
-          </w:tcPr>
-          <w:p>
-            <w:pPr>
-              <w:spacing w:after="0" w:line="240" w:lineRule="auto"/>
-              <w:jc w:val="center"/>
-              <w:rPr>
-                <w:rFonts w:ascii="Arial" w:eastAsia="Times New Roman" w:hAnsi="Arial" w:cs="Arial"/>
-                <w:color w:val="000000"/>
-                <w:sz w:val="24"/>
-                <w:szCs w:val="24"/>
-                <w:lang w:eastAsia="pt-BR"/>
-              </w:rPr>
-            </w:pPr>
-            <w:r>
-              <w:rPr>
-                <w:rFonts w:ascii="Arial" w:eastAsia="Times New Roman" w:hAnsi="Arial" w:cs="Arial"/>
-                <w:color w:val="000000"/>
-                <w:sz w:val="24"/>
-                <w:szCs w:val="24"/>
-                <w:lang w:eastAsia="pt-BR"/>
-              </w:rPr>
-              <w:t>Não</w:t>
-            </w:r>
-          </w:p>
-        </w:tc>
-        <w:tc>
-          <w:tcPr>
-            <w:tcW w:w="1077" w:type="dxa"/>
-            <w:tcBorders>
-              <w:top w:val="single" w:sz="12" w:space="0" w:color="000000"/>
-              <w:left w:val="single" w:sz="12" w:space="0" w:color="000000"/>
-              <w:bottom w:val="single" w:sz="12" w:space="0" w:color="000000"/>
-              <w:right w:val="single" w:sz="12" w:space="0" w:color="000000"/>
-            </w:tcBorders>
-            <w:shd w:val="clear" w:color="auto" w:fill="FFFFFF"/>
-            <w:noWrap/>
-            <w:tcMar>
-              <w:top w:w="48" w:type="dxa"/>
-              <w:left w:w="48" w:type="dxa"/>
-              <w:bottom w:w="48" w:type="dxa"/>
-              <w:right w:w="48" w:type="dxa"/>
-            </w:tcMar>
-            <w:vAlign w:val="center"/>
-            <w:hideMark/>
-          </w:tcPr>
-          <w:p>
-            <w:pPr>
-              <w:spacing w:after="0" w:line="240" w:lineRule="auto"/>
-              <w:jc w:val="center"/>
-              <w:rPr>
-                <w:rFonts w:ascii="Arial" w:eastAsia="Times New Roman" w:hAnsi="Arial" w:cs="Arial"/>
-                <w:color w:val="000000"/>
-                <w:sz w:val="24"/>
-                <w:szCs w:val="24"/>
-                <w:lang w:eastAsia="pt-BR"/>
-              </w:rPr>
-            </w:pPr>
-            <w:r>
-              <w:rPr>
-                <w:rFonts w:ascii="Arial" w:eastAsia="Times New Roman" w:hAnsi="Arial" w:cs="Arial"/>
-                <w:color w:val="000000"/>
-                <w:sz w:val="24"/>
-                <w:szCs w:val="24"/>
-                <w:lang w:eastAsia="pt-BR"/>
-              </w:rPr>
-              <w:t>Não</w:t>
-            </w:r>
-          </w:p>
-        </w:tc>
-        <w:tc>
-          <w:tcPr>
-            <w:tcW w:w="1049" w:type="dxa"/>
-            <w:tcBorders>
-              <w:top w:val="single" w:sz="12" w:space="0" w:color="000000"/>
-              <w:left w:val="single" w:sz="12" w:space="0" w:color="000000"/>
-              <w:bottom w:val="single" w:sz="12" w:space="0" w:color="000000"/>
-              <w:right w:val="single" w:sz="12" w:space="0" w:color="000000"/>
-            </w:tcBorders>
-            <w:shd w:val="clear" w:color="auto" w:fill="FFFFFF"/>
-            <w:tcMar>
-              <w:top w:w="48" w:type="dxa"/>
-              <w:left w:w="48" w:type="dxa"/>
-              <w:bottom w:w="48" w:type="dxa"/>
-              <w:right w:w="48" w:type="dxa"/>
-            </w:tcMar>
-            <w:vAlign w:val="center"/>
-            <w:hideMark/>
-          </w:tcPr>
-          <w:p>
-            <w:pPr>
-              <w:spacing w:after="0" w:line="240" w:lineRule="auto"/>
-              <w:jc w:val="center"/>
-              <w:rPr>
-                <w:rFonts w:ascii="Arial" w:eastAsia="Times New Roman" w:hAnsi="Arial" w:cs="Arial"/>
-                <w:color w:val="000000"/>
-                <w:sz w:val="24"/>
-                <w:szCs w:val="24"/>
-                <w:lang w:eastAsia="pt-BR"/>
-              </w:rPr>
-            </w:pPr>
-            <w:r>
-              <w:rPr>
-                <w:rFonts w:ascii="Arial" w:eastAsia="Times New Roman" w:hAnsi="Arial" w:cs="Arial"/>
-                <w:color w:val="000000"/>
-                <w:sz w:val="24"/>
-                <w:szCs w:val="24"/>
-                <w:lang w:eastAsia="pt-BR"/>
-              </w:rPr>
-              <w:t>Sim</w:t>
-            </w:r>
-          </w:p>
-        </w:tc>
-        <w:tc>
-          <w:tcPr>
-            <w:tcW w:w="1201" w:type="dxa"/>
-            <w:tcBorders>
-              <w:top w:val="single" w:sz="12" w:space="0" w:color="000000"/>
-              <w:left w:val="single" w:sz="12" w:space="0" w:color="000000"/>
-              <w:bottom w:val="single" w:sz="12" w:space="0" w:color="000000"/>
-              <w:right w:val="single" w:sz="12" w:space="0" w:color="000000"/>
-            </w:tcBorders>
-            <w:shd w:val="clear" w:color="auto" w:fill="FFFFFF"/>
-            <w:vAlign w:val="center"/>
-          </w:tcPr>
-          <w:p>
-            <w:pPr>
-              <w:spacing w:after="0" w:line="240" w:lineRule="auto"/>
-              <w:jc w:val="center"/>
-              <w:rPr>
-                <w:rFonts w:ascii="Arial" w:eastAsia="Times New Roman" w:hAnsi="Arial" w:cs="Arial"/>
-                <w:color w:val="000000"/>
-                <w:sz w:val="24"/>
-                <w:szCs w:val="24"/>
-                <w:lang w:eastAsia="pt-BR"/>
-              </w:rPr>
-            </w:pPr>
-            <w:r>
-              <w:rPr>
-                <w:rFonts w:ascii="Arial" w:eastAsia="Times New Roman" w:hAnsi="Arial" w:cs="Arial"/>
-                <w:color w:val="000000"/>
-                <w:sz w:val="24"/>
-                <w:szCs w:val="24"/>
-                <w:lang w:eastAsia="pt-BR"/>
-              </w:rPr>
-              <w:t>Não</w:t>
-            </w:r>
-          </w:p>
-        </w:tc>
-        <w:tc>
-          <w:tcPr>
-            <w:tcW w:w="1776" w:type="dxa"/>
-            <w:tcBorders>
-              <w:top w:val="single" w:sz="12" w:space="0" w:color="000000"/>
-              <w:left w:val="single" w:sz="12" w:space="0" w:color="000000"/>
-              <w:bottom w:val="single" w:sz="12" w:space="0" w:color="000000"/>
-              <w:right w:val="single" w:sz="12" w:space="0" w:color="000000"/>
-            </w:tcBorders>
-            <w:shd w:val="clear" w:color="auto" w:fill="FFFFFF"/>
-            <w:vAlign w:val="center"/>
-          </w:tcPr>
-          <w:p>
-            <w:pPr>
-              <w:spacing w:after="0" w:line="240" w:lineRule="auto"/>
-              <w:jc w:val="center"/>
-              <w:rPr>
-                <w:rFonts w:ascii="Arial" w:eastAsia="Times New Roman" w:hAnsi="Arial" w:cs="Arial"/>
-                <w:color w:val="000000"/>
-                <w:sz w:val="24"/>
-                <w:szCs w:val="24"/>
-                <w:lang w:eastAsia="pt-BR"/>
-              </w:rPr>
-            </w:pPr>
-            <w:r>
-              <w:rPr>
-                <w:rFonts w:ascii="Arial" w:eastAsia="Times New Roman" w:hAnsi="Arial" w:cs="Arial"/>
-                <w:color w:val="000000"/>
-                <w:sz w:val="24"/>
-                <w:szCs w:val="24"/>
-                <w:lang w:eastAsia="pt-BR"/>
-              </w:rPr>
-              <w:t>Vendedor</w:t>
-            </w:r>
-          </w:p>
-        </w:tc>
-      </w:tr>
-      <w:tr>
-        <w:tc>
-          <w:tcPr>
-            <w:tcW w:w="1669" w:type="dxa"/>
-            <w:tcBorders>
-              <w:top w:val="single" w:sz="12" w:space="0" w:color="000000"/>
-              <w:left w:val="single" w:sz="12" w:space="0" w:color="000000"/>
-              <w:bottom w:val="single" w:sz="12" w:space="0" w:color="000000"/>
-              <w:right w:val="single" w:sz="12" w:space="0" w:color="000000"/>
-            </w:tcBorders>
-            <w:shd w:val="clear" w:color="auto" w:fill="FFFFFF"/>
-            <w:vAlign w:val="center"/>
-          </w:tcPr>
-          <w:p>
-            <w:pPr>
-              <w:spacing w:after="0" w:line="240" w:lineRule="auto"/>
-              <w:jc w:val="center"/>
-              <w:rPr>
-                <w:rFonts w:ascii="Arial" w:eastAsia="Times New Roman" w:hAnsi="Arial" w:cs="Arial"/>
-                <w:color w:val="000000"/>
-                <w:sz w:val="24"/>
-                <w:szCs w:val="24"/>
-                <w:lang w:eastAsia="pt-BR"/>
-              </w:rPr>
-            </w:pPr>
-            <w:r>
-              <w:rPr>
-                <w:rFonts w:ascii="Arial" w:eastAsia="Times New Roman" w:hAnsi="Arial" w:cs="Arial"/>
-                <w:color w:val="000000"/>
-                <w:sz w:val="24"/>
-                <w:szCs w:val="24"/>
-                <w:lang w:eastAsia="pt-BR"/>
-              </w:rPr>
-              <w:t>Superusu</w:t>
-            </w:r>
-          </w:p>
-        </w:tc>
-        <w:tc>
-          <w:tcPr>
-            <w:tcW w:w="1670" w:type="dxa"/>
-            <w:tcBorders>
-              <w:top w:val="single" w:sz="12" w:space="0" w:color="000000"/>
-              <w:left w:val="single" w:sz="12" w:space="0" w:color="000000"/>
-              <w:bottom w:val="single" w:sz="12" w:space="0" w:color="000000"/>
-              <w:right w:val="single" w:sz="12" w:space="0" w:color="000000"/>
-            </w:tcBorders>
-            <w:shd w:val="clear" w:color="auto" w:fill="FFFFFF"/>
-            <w:noWrap/>
-            <w:tcMar>
-              <w:top w:w="48" w:type="dxa"/>
-              <w:left w:w="48" w:type="dxa"/>
-              <w:bottom w:w="48" w:type="dxa"/>
-              <w:right w:w="48" w:type="dxa"/>
-            </w:tcMar>
-            <w:vAlign w:val="center"/>
-          </w:tcPr>
-          <w:p>
-            <w:pPr>
-              <w:spacing w:after="0" w:line="240" w:lineRule="auto"/>
-              <w:jc w:val="center"/>
-              <w:rPr>
-                <w:rFonts w:ascii="Arial" w:eastAsia="Times New Roman" w:hAnsi="Arial" w:cs="Arial"/>
-                <w:color w:val="000000"/>
-                <w:sz w:val="24"/>
-                <w:szCs w:val="24"/>
-                <w:lang w:val="en" w:eastAsia="pt-BR"/>
-              </w:rPr>
-            </w:pPr>
-            <w:r>
-              <w:rPr>
-                <w:rFonts w:ascii="Arial" w:eastAsia="Times New Roman" w:hAnsi="Arial" w:cs="Arial"/>
-                <w:color w:val="000000"/>
-                <w:sz w:val="24"/>
-                <w:szCs w:val="24"/>
-                <w:lang w:val="en" w:eastAsia="pt-BR"/>
-              </w:rPr>
-              <w:t xml:space="preserve"> bit</w:t>
-            </w:r>
-            <w:r>
-              <w:rPr>
-                <w:rFonts w:ascii="Arial" w:eastAsia="Times New Roman" w:hAnsi="Arial" w:cs="Arial"/>
-                <w:color w:val="000000"/>
-                <w:sz w:val="24"/>
-                <w:szCs w:val="24"/>
-                <w:lang w:val="en" w:eastAsia="pt-BR"/>
-              </w:rPr>
-              <w:t>(</w:t>
-            </w:r>
-            <w:r>
-              <w:rPr>
-                <w:rFonts w:ascii="Arial" w:eastAsia="Times New Roman" w:hAnsi="Arial" w:cs="Arial"/>
-                <w:color w:val="000000"/>
-                <w:sz w:val="24"/>
-                <w:szCs w:val="24"/>
-                <w:lang w:val="en" w:eastAsia="pt-BR"/>
-              </w:rPr>
-              <w:t>1)</w:t>
+              <w:t xml:space="preserve"> bit(1)</w:t>
             </w:r>
           </w:p>
         </w:tc>
@@ -23316,65 +23540,19 @@
         </w:tc>
       </w:tr>
     </w:tbl>
-    <w:p/>
-    <w:p/>
-    <w:p>
+    <w:p>
+      <w:pPr>
+        <w:pStyle w:val="Ttulo1"/>
+      </w:pPr>
+      <w:bookmarkStart w:id="3" w:name="_Toc96431855"/>
       <w:r>
-        <w:t>PK – CHAVE PRIMARIA</w:t>
-      </w:r>
-    </w:p>
-    <w:p>
-      <w:r>
-        <w:t>FK – CHAVE ESTRANGEIRA</w:t>
-      </w:r>
-    </w:p>
-    <w:p>
-      <w:r>
-        <w:t xml:space="preserve">IC – AUTO INCREMENTO </w:t>
-      </w:r>
-    </w:p>
-    <w:p/>
-    <w:p>
-      <w:r>
-        <w:t xml:space="preserve">Perguntar se as abreviações ficam abreviadas no documento </w:t>
-      </w:r>
-      <w:r>
-        <w:t>, e se tem q colocar tracinho</w:t>
-      </w:r>
-    </w:p>
-    <w:p/>
-    <w:p/>
-    <w:p/>
-    <w:p/>
-    <w:p/>
-    <w:p/>
-    <w:p/>
-    <w:p/>
-    <w:p/>
-    <w:p/>
-    <w:p/>
-    <w:p/>
-    <w:p/>
-    <w:p/>
-    <w:p/>
-    <w:p/>
-    <w:p/>
-    <w:p/>
-    <w:p/>
-    <w:p/>
-    <w:p/>
-    <w:p/>
-    <w:p/>
-    <w:p/>
-    <w:p/>
-    <w:p>
-      <w:pPr>
-        <w:pStyle w:val="Ttulo1"/>
-      </w:pPr>
-      <w:bookmarkStart w:id="4" w:name="_Toc96431855"/>
-      <w:r>
+        <w:lastRenderedPageBreak/>
         <w:t>4 DIAGRAMA DE ENTIDADE E RELACIONAMENTO</w:t>
       </w:r>
+      <w:bookmarkEnd w:id="3"/>
+    </w:p>
+    <w:p>
+      <w:bookmarkStart w:id="4" w:name="_GoBack"/>
       <w:bookmarkEnd w:id="4"/>
     </w:p>
     <w:p/>
@@ -23405,13 +23583,13 @@
     <w:p/>
     <w:p/>
     <w:p/>
-    <w:p/>
     <w:p>
       <w:pPr>
         <w:pStyle w:val="Ttulo1"/>
       </w:pPr>
       <w:bookmarkStart w:id="5" w:name="_Toc96431856"/>
       <w:r>
+        <w:lastRenderedPageBreak/>
         <w:t>5 DIAGRAMA DE CASO DE USO</w:t>
       </w:r>
       <w:bookmarkEnd w:id="5"/>
@@ -23860,7 +24038,7 @@
           <w:rPr>
             <w:noProof/>
           </w:rPr>
-          <w:t>17</w:t>
+          <w:t>19</w:t>
         </w:r>
         <w:r>
           <w:fldChar w:fldCharType="end"/>
@@ -24861,7 +25039,7 @@
 </file>
 
 <file path=customXml/itemProps1.xml><?xml version="1.0" encoding="utf-8"?>
-<ds:datastoreItem xmlns:ds="http://schemas.openxmlformats.org/officeDocument/2006/customXml" ds:itemID="{DFC05FC7-DDAA-42FB-AD1C-FD5117C6B2DC}">
+<ds:datastoreItem xmlns:ds="http://schemas.openxmlformats.org/officeDocument/2006/customXml" ds:itemID="{7955C86A-1C45-4B4F-ACF1-6282960341F3}">
   <ds:schemaRefs>
     <ds:schemaRef ds:uri="http://schemas.openxmlformats.org/officeDocument/2006/bibliography"/>
   </ds:schemaRefs>

</xml_diff>